<commit_message>
Add Diagrams. Update Technical Design
</commit_message>
<xml_diff>
--- a/Documentation/Requests Scheduler Technical Design.docx
+++ b/Documentation/Requests Scheduler Technical Design.docx
@@ -372,7 +372,7 @@
                                 <w:szCs w:val="28"/>
                                 <w:lang w:val="ru-RU"/>
                               </w:rPr>
-                              <w:t>6</w:t>
+                              <w:t>13</w:t>
                             </w:r>
                             <w:r>
                               <w:rPr>
@@ -439,7 +439,7 @@
                                 <w:sz w:val="28"/>
                                 <w:szCs w:val="28"/>
                                 <w:highlight w:val="yellow"/>
-                                <w:lang w:val="en-US"/>
+                                <w:lang w:val="ru-RU"/>
                               </w:rPr>
                             </w:pPr>
                             <w:r>
@@ -473,9 +473,9 @@
                                 <w:color w:val="6E6E6E"/>
                                 <w:sz w:val="28"/>
                                 <w:szCs w:val="28"/>
-                                <w:lang w:val="en-US"/>
+                                <w:lang w:val="ru-RU"/>
                               </w:rPr>
-                              <w:t>1</w:t>
+                              <w:t>2</w:t>
                             </w:r>
                           </w:p>
                         </w:txbxContent>
@@ -540,7 +540,7 @@
                           <w:szCs w:val="28"/>
                           <w:lang w:val="ru-RU"/>
                         </w:rPr>
-                        <w:t>6</w:t>
+                        <w:t>13</w:t>
                       </w:r>
                       <w:r>
                         <w:rPr>
@@ -607,7 +607,7 @@
                           <w:sz w:val="28"/>
                           <w:szCs w:val="28"/>
                           <w:highlight w:val="yellow"/>
-                          <w:lang w:val="en-US"/>
+                          <w:lang w:val="ru-RU"/>
                         </w:rPr>
                       </w:pPr>
                       <w:r>
@@ -641,9 +641,9 @@
                           <w:color w:val="6E6E6E"/>
                           <w:sz w:val="28"/>
                           <w:szCs w:val="28"/>
-                          <w:lang w:val="en-US"/>
+                          <w:lang w:val="ru-RU"/>
                         </w:rPr>
-                        <w:t>1</w:t>
+                        <w:t>2</w:t>
                       </w:r>
                     </w:p>
                   </w:txbxContent>
@@ -706,7 +706,7 @@
         </w:rPr>
       </w:pPr>
       <w:bookmarkStart w:id="3" w:name="_Toc109746424"/>
-      <w:bookmarkStart w:id="4" w:name="_Toc110701399"/>
+      <w:bookmarkStart w:id="4" w:name="_Toc111305688"/>
       <w:bookmarkEnd w:id="0"/>
       <w:bookmarkEnd w:id="1"/>
       <w:bookmarkEnd w:id="2"/>
@@ -756,7 +756,7 @@
         <w:rPr>
           <w:noProof/>
         </w:rPr>
-        <w:t>04/08/2022 18:38</w:t>
+        <w:t>06/08/2022 18:03</w:t>
       </w:r>
       <w:r>
         <w:rPr>
@@ -1022,6 +1022,117 @@
           </w:p>
         </w:tc>
       </w:tr>
+      <w:tr>
+        <w:tc>
+          <w:tcPr>
+            <w:cnfStyle w:val="001000000000" w:firstRow="0" w:lastRow="0" w:firstColumn="1" w:lastColumn="0" w:oddVBand="0" w:evenVBand="0" w:oddHBand="0" w:evenHBand="0" w:firstRowFirstColumn="0" w:firstRowLastColumn="0" w:lastRowFirstColumn="0" w:lastRowLastColumn="0"/>
+            <w:tcW w:w="1195" w:type="dxa"/>
+            <w:tcBorders>
+              <w:top w:val="single" w:sz="4" w:space="0" w:color="0A1F8F"/>
+              <w:left w:val="single" w:sz="4" w:space="0" w:color="0F0A6D"/>
+              <w:bottom w:val="single" w:sz="4" w:space="0" w:color="0A1F8F"/>
+              <w:right w:val="single" w:sz="4" w:space="0" w:color="0F0A6D"/>
+            </w:tcBorders>
+          </w:tcPr>
+          <w:p>
+            <w:pPr>
+              <w:ind w:left="0"/>
+            </w:pPr>
+            <w:r>
+              <w:t>0.2</w:t>
+            </w:r>
+          </w:p>
+        </w:tc>
+        <w:tc>
+          <w:tcPr>
+            <w:tcW w:w="4182" w:type="dxa"/>
+            <w:tcBorders>
+              <w:top w:val="single" w:sz="4" w:space="0" w:color="0A1F8F"/>
+              <w:left w:val="single" w:sz="4" w:space="0" w:color="0F0A6D"/>
+              <w:bottom w:val="single" w:sz="4" w:space="0" w:color="0A1F8F"/>
+              <w:right w:val="single" w:sz="4" w:space="0" w:color="0F0A6D"/>
+            </w:tcBorders>
+          </w:tcPr>
+          <w:p>
+            <w:pPr>
+              <w:ind w:left="0"/>
+              <w:cnfStyle w:val="000000000000" w:firstRow="0" w:lastRow="0" w:firstColumn="0" w:lastColumn="0" w:oddVBand="0" w:evenVBand="0" w:oddHBand="0" w:evenHBand="0" w:firstRowFirstColumn="0" w:firstRowLastColumn="0" w:lastRowFirstColumn="0" w:lastRowLastColumn="0"/>
+              <w:rPr>
+                <w:noProof/>
+                <w:lang w:val="en-US"/>
+              </w:rPr>
+            </w:pPr>
+            <w:r>
+              <w:rPr>
+                <w:noProof/>
+                <w:lang w:val="ru-RU"/>
+              </w:rPr>
+              <w:t xml:space="preserve">Обновлен дизайн </w:t>
+            </w:r>
+            <w:r>
+              <w:rPr>
+                <w:noProof/>
+                <w:lang w:val="en-US"/>
+              </w:rPr>
+              <w:t>Requests Interactor</w:t>
+            </w:r>
+          </w:p>
+        </w:tc>
+        <w:tc>
+          <w:tcPr>
+            <w:tcW w:w="1857" w:type="dxa"/>
+            <w:tcBorders>
+              <w:top w:val="single" w:sz="4" w:space="0" w:color="0A1F8F"/>
+              <w:left w:val="single" w:sz="4" w:space="0" w:color="0F0A6D"/>
+              <w:bottom w:val="single" w:sz="4" w:space="0" w:color="0A1F8F"/>
+              <w:right w:val="single" w:sz="4" w:space="0" w:color="0F0A6D"/>
+            </w:tcBorders>
+          </w:tcPr>
+          <w:p>
+            <w:pPr>
+              <w:ind w:left="0"/>
+              <w:cnfStyle w:val="000000000000" w:firstRow="0" w:lastRow="0" w:firstColumn="0" w:lastColumn="0" w:oddVBand="0" w:evenVBand="0" w:oddHBand="0" w:evenHBand="0" w:firstRowFirstColumn="0" w:firstRowLastColumn="0" w:lastRowFirstColumn="0" w:lastRowLastColumn="0"/>
+              <w:rPr>
+                <w:lang w:val="ru-RU"/>
+              </w:rPr>
+            </w:pPr>
+            <w:r>
+              <w:rPr>
+                <w:lang w:val="ru-RU"/>
+              </w:rPr>
+              <w:t>Иван Иваненко</w:t>
+            </w:r>
+          </w:p>
+        </w:tc>
+        <w:tc>
+          <w:tcPr>
+            <w:tcW w:w="1998" w:type="dxa"/>
+            <w:tcBorders>
+              <w:top w:val="single" w:sz="4" w:space="0" w:color="0A1F8F"/>
+              <w:left w:val="single" w:sz="4" w:space="0" w:color="0F0A6D"/>
+              <w:bottom w:val="single" w:sz="4" w:space="0" w:color="0A1F8F"/>
+              <w:right w:val="single" w:sz="4" w:space="0" w:color="0F0A6D"/>
+            </w:tcBorders>
+          </w:tcPr>
+          <w:p>
+            <w:pPr>
+              <w:ind w:left="0"/>
+              <w:cnfStyle w:val="000000000000" w:firstRow="0" w:lastRow="0" w:firstColumn="0" w:lastColumn="0" w:oddVBand="0" w:evenVBand="0" w:oddHBand="0" w:evenHBand="0" w:firstRowFirstColumn="0" w:firstRowLastColumn="0" w:lastRowFirstColumn="0" w:lastRowLastColumn="0"/>
+              <w:rPr>
+                <w:noProof/>
+                <w:lang w:val="ru-RU"/>
+              </w:rPr>
+            </w:pPr>
+            <w:r>
+              <w:rPr>
+                <w:noProof/>
+                <w:lang w:val="ru-RU"/>
+              </w:rPr>
+              <w:t>Август, 13, 2022</w:t>
+            </w:r>
+          </w:p>
+        </w:tc>
+      </w:tr>
     </w:tbl>
     <w:p/>
     <w:p>
@@ -1092,7 +1203,7 @@
           <w:r>
             <w:fldChar w:fldCharType="separate"/>
           </w:r>
-          <w:hyperlink w:anchor="_Toc110701399" w:history="1">
+          <w:hyperlink w:anchor="_Toc111305688" w:history="1">
             <w:r>
               <w:rPr>
                 <w:rStyle w:val="Hyperlink"/>
@@ -1120,7 +1231,7 @@
                 <w:noProof/>
                 <w:webHidden/>
               </w:rPr>
-              <w:instrText xml:space="preserve"> PAGEREF _Toc110701399 \h </w:instrText>
+              <w:instrText xml:space="preserve"> PAGEREF _Toc111305688 \h </w:instrText>
             </w:r>
             <w:r>
               <w:rPr>
@@ -1164,7 +1275,7 @@
               <w:lang w:val="ru-RU" w:eastAsia="ru-RU"/>
             </w:rPr>
           </w:pPr>
-          <w:hyperlink w:anchor="_Toc110701400" w:history="1">
+          <w:hyperlink w:anchor="_Toc111305689" w:history="1">
             <w:r>
               <w:rPr>
                 <w:rStyle w:val="Hyperlink"/>
@@ -1192,7 +1303,7 @@
                 <w:noProof/>
                 <w:webHidden/>
               </w:rPr>
-              <w:instrText xml:space="preserve"> PAGEREF _Toc110701400 \h </w:instrText>
+              <w:instrText xml:space="preserve"> PAGEREF _Toc111305689 \h </w:instrText>
             </w:r>
             <w:r>
               <w:rPr>
@@ -1236,7 +1347,7 @@
               <w:lang w:val="ru-RU" w:eastAsia="ru-RU"/>
             </w:rPr>
           </w:pPr>
-          <w:hyperlink w:anchor="_Toc110701401" w:history="1">
+          <w:hyperlink w:anchor="_Toc111305690" w:history="1">
             <w:r>
               <w:rPr>
                 <w:rStyle w:val="Hyperlink"/>
@@ -1264,7 +1375,7 @@
                 <w:noProof/>
                 <w:webHidden/>
               </w:rPr>
-              <w:instrText xml:space="preserve"> PAGEREF _Toc110701401 \h </w:instrText>
+              <w:instrText xml:space="preserve"> PAGEREF _Toc111305690 \h </w:instrText>
             </w:r>
             <w:r>
               <w:rPr>
@@ -1308,7 +1419,7 @@
               <w:lang w:val="ru-RU" w:eastAsia="ru-RU"/>
             </w:rPr>
           </w:pPr>
-          <w:hyperlink w:anchor="_Toc110701402" w:history="1">
+          <w:hyperlink w:anchor="_Toc111305691" w:history="1">
             <w:r>
               <w:rPr>
                 <w:rStyle w:val="Hyperlink"/>
@@ -1336,7 +1447,7 @@
                 <w:noProof/>
                 <w:webHidden/>
               </w:rPr>
-              <w:instrText xml:space="preserve"> PAGEREF _Toc110701402 \h </w:instrText>
+              <w:instrText xml:space="preserve"> PAGEREF _Toc111305691 \h </w:instrText>
             </w:r>
             <w:r>
               <w:rPr>
@@ -1380,7 +1491,7 @@
               <w:lang w:val="ru-RU" w:eastAsia="ru-RU"/>
             </w:rPr>
           </w:pPr>
-          <w:hyperlink w:anchor="_Toc110701403" w:history="1">
+          <w:hyperlink w:anchor="_Toc111305692" w:history="1">
             <w:r>
               <w:rPr>
                 <w:rStyle w:val="Hyperlink"/>
@@ -1408,7 +1519,7 @@
                 <w:noProof/>
                 <w:webHidden/>
               </w:rPr>
-              <w:instrText xml:space="preserve"> PAGEREF _Toc110701403 \h </w:instrText>
+              <w:instrText xml:space="preserve"> PAGEREF _Toc111305692 \h </w:instrText>
             </w:r>
             <w:r>
               <w:rPr>
@@ -1452,7 +1563,7 @@
               <w:lang w:val="ru-RU" w:eastAsia="ru-RU"/>
             </w:rPr>
           </w:pPr>
-          <w:hyperlink w:anchor="_Toc110701404" w:history="1">
+          <w:hyperlink w:anchor="_Toc111305693" w:history="1">
             <w:r>
               <w:rPr>
                 <w:rStyle w:val="Hyperlink"/>
@@ -1488,7 +1599,7 @@
                 <w:noProof/>
                 <w:webHidden/>
               </w:rPr>
-              <w:instrText xml:space="preserve"> PAGEREF _Toc110701404 \h </w:instrText>
+              <w:instrText xml:space="preserve"> PAGEREF _Toc111305693 \h </w:instrText>
             </w:r>
             <w:r>
               <w:rPr>
@@ -1547,7 +1658,7 @@
           <w:lang w:val="en-GB"/>
         </w:rPr>
       </w:pPr>
-      <w:bookmarkStart w:id="5" w:name="_Toc110701400"/>
+      <w:bookmarkStart w:id="5" w:name="_Toc111305689"/>
       <w:r>
         <w:rPr>
           <w:lang w:val="ru-RU"/>
@@ -1821,7 +1932,7 @@
           <w:lang w:val="ru-RU"/>
         </w:rPr>
       </w:pPr>
-      <w:bookmarkStart w:id="6" w:name="_Toc110701401"/>
+      <w:bookmarkStart w:id="6" w:name="_Toc111305690"/>
       <w:r>
         <w:rPr>
           <w:lang w:val="ru-RU"/>
@@ -2282,7 +2393,7 @@
           <w:lang w:val="ru-RU"/>
         </w:rPr>
       </w:pPr>
-      <w:bookmarkStart w:id="7" w:name="_Toc110701402"/>
+      <w:bookmarkStart w:id="7" w:name="_Toc111305691"/>
       <w:r>
         <w:rPr>
           <w:lang w:val="ru-RU"/>
@@ -2635,7 +2746,7 @@
           <w:lang w:val="ru-RU"/>
         </w:rPr>
       </w:pPr>
-      <w:bookmarkStart w:id="8" w:name="_Toc110701403"/>
+      <w:bookmarkStart w:id="8" w:name="_Toc111305692"/>
       <w:r>
         <w:rPr>
           <w:lang w:val="ru-RU"/>
@@ -5813,7 +5924,7 @@
           <w:lang w:val="en-US"/>
         </w:rPr>
       </w:pPr>
-      <w:bookmarkStart w:id="9" w:name="_Toc110701404"/>
+      <w:bookmarkStart w:id="9" w:name="_Toc111305693"/>
       <w:r>
         <w:rPr>
           <w:lang w:val="ru-RU"/>
@@ -5844,9 +5955,9 @@
           <w:lang w:val="en-US"/>
         </w:rPr>
         <w:drawing>
-          <wp:inline distT="0" distB="0" distL="0" distR="0" wp14:anchorId="7853D413" wp14:editId="5847D7DD">
-            <wp:extent cx="5940425" cy="4120515"/>
-            <wp:effectExtent l="0" t="0" r="3175" b="0"/>
+          <wp:inline distT="0" distB="0" distL="0" distR="0" wp14:anchorId="71B34B46" wp14:editId="221A4D89">
+            <wp:extent cx="5252854" cy="8348870"/>
+            <wp:effectExtent l="0" t="0" r="5080" b="0"/>
             <wp:docPr id="1" name="Picture 1" descr="Diagram&#10;&#10;Description automatically generated"/>
             <wp:cNvGraphicFramePr>
               <a:graphicFrameLocks xmlns:a="http://schemas.openxmlformats.org/drawingml/2006/main" noChangeAspect="1"/>
@@ -5867,7 +5978,7 @@
                   <pic:spPr>
                     <a:xfrm>
                       <a:off x="0" y="0"/>
-                      <a:ext cx="5940425" cy="4120515"/>
+                      <a:ext cx="5263405" cy="8365639"/>
                     </a:xfrm>
                     <a:prstGeom prst="rect">
                       <a:avLst/>
@@ -5882,15 +5993,7 @@
     </w:p>
     <w:p>
       <w:pPr>
-        <w:rPr>
-          <w:b/>
-          <w:bCs/>
-          <w:lang w:val="en-US"/>
-        </w:rPr>
-      </w:pPr>
-    </w:p>
-    <w:p>
-      <w:pPr>
+        <w:ind w:left="0"/>
         <w:rPr>
           <w:lang w:val="ru-RU"/>
         </w:rPr>

</xml_diff>

<commit_message>
Update Interactor Design. Update configuration schema
</commit_message>
<xml_diff>
--- a/Documentation/Requests Scheduler Technical Design.docx
+++ b/Documentation/Requests Scheduler Technical Design.docx
@@ -372,7 +372,19 @@
                                 <w:szCs w:val="28"/>
                                 <w:lang w:val="ru-RU"/>
                               </w:rPr>
-                              <w:t>13</w:t>
+                              <w:t>1</w:t>
+                            </w:r>
+                            <w:r>
+                              <w:rPr>
+                                <w:rFonts w:cs="Tahoma"/>
+                                <w:b w:val="0"/>
+                                <w:bCs w:val="0"/>
+                                <w:color w:val="6E6E6E"/>
+                                <w:sz w:val="28"/>
+                                <w:szCs w:val="28"/>
+                                <w:lang w:val="ru-RU"/>
+                              </w:rPr>
+                              <w:t>4</w:t>
                             </w:r>
                             <w:r>
                               <w:rPr>
@@ -439,7 +451,7 @@
                                 <w:sz w:val="28"/>
                                 <w:szCs w:val="28"/>
                                 <w:highlight w:val="yellow"/>
-                                <w:lang w:val="ru-RU"/>
+                                <w:lang w:val="en-US"/>
                               </w:rPr>
                             </w:pPr>
                             <w:r>
@@ -473,9 +485,9 @@
                                 <w:color w:val="6E6E6E"/>
                                 <w:sz w:val="28"/>
                                 <w:szCs w:val="28"/>
-                                <w:lang w:val="ru-RU"/>
+                                <w:lang w:val="en-US"/>
                               </w:rPr>
-                              <w:t>2</w:t>
+                              <w:t>3</w:t>
                             </w:r>
                           </w:p>
                         </w:txbxContent>
@@ -540,7 +552,19 @@
                           <w:szCs w:val="28"/>
                           <w:lang w:val="ru-RU"/>
                         </w:rPr>
-                        <w:t>13</w:t>
+                        <w:t>1</w:t>
+                      </w:r>
+                      <w:r>
+                        <w:rPr>
+                          <w:rFonts w:cs="Tahoma"/>
+                          <w:b w:val="0"/>
+                          <w:bCs w:val="0"/>
+                          <w:color w:val="6E6E6E"/>
+                          <w:sz w:val="28"/>
+                          <w:szCs w:val="28"/>
+                          <w:lang w:val="ru-RU"/>
+                        </w:rPr>
+                        <w:t>4</w:t>
                       </w:r>
                       <w:r>
                         <w:rPr>
@@ -607,7 +631,7 @@
                           <w:sz w:val="28"/>
                           <w:szCs w:val="28"/>
                           <w:highlight w:val="yellow"/>
-                          <w:lang w:val="ru-RU"/>
+                          <w:lang w:val="en-US"/>
                         </w:rPr>
                       </w:pPr>
                       <w:r>
@@ -641,9 +665,9 @@
                           <w:color w:val="6E6E6E"/>
                           <w:sz w:val="28"/>
                           <w:szCs w:val="28"/>
-                          <w:lang w:val="ru-RU"/>
+                          <w:lang w:val="en-US"/>
                         </w:rPr>
-                        <w:t>2</w:t>
+                        <w:t>3</w:t>
                       </w:r>
                     </w:p>
                   </w:txbxContent>
@@ -706,7 +730,7 @@
         </w:rPr>
       </w:pPr>
       <w:bookmarkStart w:id="3" w:name="_Toc109746424"/>
-      <w:bookmarkStart w:id="4" w:name="_Toc111305688"/>
+      <w:bookmarkStart w:id="4" w:name="_Toc111387701"/>
       <w:bookmarkEnd w:id="0"/>
       <w:bookmarkEnd w:id="1"/>
       <w:bookmarkEnd w:id="2"/>
@@ -756,7 +780,7 @@
         <w:rPr>
           <w:noProof/>
         </w:rPr>
-        <w:t>06/08/2022 18:03</w:t>
+        <w:t>13/08/2022 17:55</w:t>
       </w:r>
       <w:r>
         <w:rPr>
@@ -1133,6 +1157,134 @@
           </w:p>
         </w:tc>
       </w:tr>
+      <w:tr>
+        <w:tc>
+          <w:tcPr>
+            <w:cnfStyle w:val="001000000000" w:firstRow="0" w:lastRow="0" w:firstColumn="1" w:lastColumn="0" w:oddVBand="0" w:evenVBand="0" w:oddHBand="0" w:evenHBand="0" w:firstRowFirstColumn="0" w:firstRowLastColumn="0" w:lastRowFirstColumn="0" w:lastRowLastColumn="0"/>
+            <w:tcW w:w="1195" w:type="dxa"/>
+            <w:tcBorders>
+              <w:top w:val="single" w:sz="4" w:space="0" w:color="0A1F8F"/>
+              <w:left w:val="single" w:sz="4" w:space="0" w:color="0F0A6D"/>
+              <w:bottom w:val="single" w:sz="4" w:space="0" w:color="0A1F8F"/>
+              <w:right w:val="single" w:sz="4" w:space="0" w:color="0F0A6D"/>
+            </w:tcBorders>
+          </w:tcPr>
+          <w:p>
+            <w:pPr>
+              <w:ind w:left="0"/>
+            </w:pPr>
+            <w:r>
+              <w:t>0.3</w:t>
+            </w:r>
+          </w:p>
+        </w:tc>
+        <w:tc>
+          <w:tcPr>
+            <w:tcW w:w="4182" w:type="dxa"/>
+            <w:tcBorders>
+              <w:top w:val="single" w:sz="4" w:space="0" w:color="0A1F8F"/>
+              <w:left w:val="single" w:sz="4" w:space="0" w:color="0F0A6D"/>
+              <w:bottom w:val="single" w:sz="4" w:space="0" w:color="0A1F8F"/>
+              <w:right w:val="single" w:sz="4" w:space="0" w:color="0F0A6D"/>
+            </w:tcBorders>
+          </w:tcPr>
+          <w:p>
+            <w:pPr>
+              <w:ind w:left="0"/>
+              <w:cnfStyle w:val="000000000000" w:firstRow="0" w:lastRow="0" w:firstColumn="0" w:lastColumn="0" w:oddVBand="0" w:evenVBand="0" w:oddHBand="0" w:evenHBand="0" w:firstRowFirstColumn="0" w:firstRowLastColumn="0" w:lastRowFirstColumn="0" w:lastRowLastColumn="0"/>
+              <w:rPr>
+                <w:noProof/>
+                <w:lang w:val="en-US"/>
+              </w:rPr>
+            </w:pPr>
+            <w:r>
+              <w:rPr>
+                <w:noProof/>
+                <w:lang w:val="ru-RU"/>
+              </w:rPr>
+              <w:t xml:space="preserve">Обновлен дизайн </w:t>
+            </w:r>
+            <w:r>
+              <w:rPr>
+                <w:noProof/>
+                <w:lang w:val="en-US"/>
+              </w:rPr>
+              <w:t>Requests Interactor</w:t>
+            </w:r>
+          </w:p>
+          <w:p>
+            <w:pPr>
+              <w:ind w:left="0"/>
+              <w:cnfStyle w:val="000000000000" w:firstRow="0" w:lastRow="0" w:firstColumn="0" w:lastColumn="0" w:oddVBand="0" w:evenVBand="0" w:oddHBand="0" w:evenHBand="0" w:firstRowFirstColumn="0" w:firstRowLastColumn="0" w:lastRowFirstColumn="0" w:lastRowLastColumn="0"/>
+              <w:rPr>
+                <w:noProof/>
+                <w:lang w:val="ru-RU"/>
+              </w:rPr>
+            </w:pPr>
+            <w:r>
+              <w:rPr>
+                <w:noProof/>
+                <w:lang w:val="ru-RU"/>
+              </w:rPr>
+              <w:t>Обновлена структура конфигурации</w:t>
+            </w:r>
+          </w:p>
+        </w:tc>
+        <w:tc>
+          <w:tcPr>
+            <w:tcW w:w="1857" w:type="dxa"/>
+            <w:tcBorders>
+              <w:top w:val="single" w:sz="4" w:space="0" w:color="0A1F8F"/>
+              <w:left w:val="single" w:sz="4" w:space="0" w:color="0F0A6D"/>
+              <w:bottom w:val="single" w:sz="4" w:space="0" w:color="0A1F8F"/>
+              <w:right w:val="single" w:sz="4" w:space="0" w:color="0F0A6D"/>
+            </w:tcBorders>
+          </w:tcPr>
+          <w:p>
+            <w:pPr>
+              <w:ind w:left="0"/>
+              <w:cnfStyle w:val="000000000000" w:firstRow="0" w:lastRow="0" w:firstColumn="0" w:lastColumn="0" w:oddVBand="0" w:evenVBand="0" w:oddHBand="0" w:evenHBand="0" w:firstRowFirstColumn="0" w:firstRowLastColumn="0" w:lastRowFirstColumn="0" w:lastRowLastColumn="0"/>
+              <w:rPr>
+                <w:lang w:val="ru-RU"/>
+              </w:rPr>
+            </w:pPr>
+            <w:r>
+              <w:rPr>
+                <w:lang w:val="ru-RU"/>
+              </w:rPr>
+              <w:t>Иван Иваненко</w:t>
+            </w:r>
+          </w:p>
+        </w:tc>
+        <w:tc>
+          <w:tcPr>
+            <w:tcW w:w="1998" w:type="dxa"/>
+            <w:tcBorders>
+              <w:top w:val="single" w:sz="4" w:space="0" w:color="0A1F8F"/>
+              <w:left w:val="single" w:sz="4" w:space="0" w:color="0F0A6D"/>
+              <w:bottom w:val="single" w:sz="4" w:space="0" w:color="0A1F8F"/>
+              <w:right w:val="single" w:sz="4" w:space="0" w:color="0F0A6D"/>
+            </w:tcBorders>
+          </w:tcPr>
+          <w:p>
+            <w:pPr>
+              <w:ind w:left="0"/>
+              <w:cnfStyle w:val="000000000000" w:firstRow="0" w:lastRow="0" w:firstColumn="0" w:lastColumn="0" w:oddVBand="0" w:evenVBand="0" w:oddHBand="0" w:evenHBand="0" w:firstRowFirstColumn="0" w:firstRowLastColumn="0" w:lastRowFirstColumn="0" w:lastRowLastColumn="0"/>
+              <w:rPr>
+                <w:noProof/>
+                <w:lang w:val="ru-RU"/>
+              </w:rPr>
+            </w:pPr>
+            <w:r>
+              <w:rPr>
+                <w:noProof/>
+                <w:lang w:val="ru-RU"/>
+              </w:rPr>
+              <w:t>Август 14, 2022</w:t>
+            </w:r>
+          </w:p>
+        </w:tc>
+      </w:tr>
     </w:tbl>
     <w:p/>
     <w:p>
@@ -1203,7 +1355,7 @@
           <w:r>
             <w:fldChar w:fldCharType="separate"/>
           </w:r>
-          <w:hyperlink w:anchor="_Toc111305688" w:history="1">
+          <w:hyperlink w:anchor="_Toc111387701" w:history="1">
             <w:r>
               <w:rPr>
                 <w:rStyle w:val="Hyperlink"/>
@@ -1231,7 +1383,7 @@
                 <w:noProof/>
                 <w:webHidden/>
               </w:rPr>
-              <w:instrText xml:space="preserve"> PAGEREF _Toc111305688 \h </w:instrText>
+              <w:instrText xml:space="preserve"> PAGEREF _Toc111387701 \h </w:instrText>
             </w:r>
             <w:r>
               <w:rPr>
@@ -1275,7 +1427,7 @@
               <w:lang w:val="ru-RU" w:eastAsia="ru-RU"/>
             </w:rPr>
           </w:pPr>
-          <w:hyperlink w:anchor="_Toc111305689" w:history="1">
+          <w:hyperlink w:anchor="_Toc111387702" w:history="1">
             <w:r>
               <w:rPr>
                 <w:rStyle w:val="Hyperlink"/>
@@ -1303,7 +1455,7 @@
                 <w:noProof/>
                 <w:webHidden/>
               </w:rPr>
-              <w:instrText xml:space="preserve"> PAGEREF _Toc111305689 \h </w:instrText>
+              <w:instrText xml:space="preserve"> PAGEREF _Toc111387702 \h </w:instrText>
             </w:r>
             <w:r>
               <w:rPr>
@@ -1347,7 +1499,7 @@
               <w:lang w:val="ru-RU" w:eastAsia="ru-RU"/>
             </w:rPr>
           </w:pPr>
-          <w:hyperlink w:anchor="_Toc111305690" w:history="1">
+          <w:hyperlink w:anchor="_Toc111387703" w:history="1">
             <w:r>
               <w:rPr>
                 <w:rStyle w:val="Hyperlink"/>
@@ -1375,7 +1527,7 @@
                 <w:noProof/>
                 <w:webHidden/>
               </w:rPr>
-              <w:instrText xml:space="preserve"> PAGEREF _Toc111305690 \h </w:instrText>
+              <w:instrText xml:space="preserve"> PAGEREF _Toc111387703 \h </w:instrText>
             </w:r>
             <w:r>
               <w:rPr>
@@ -1419,7 +1571,7 @@
               <w:lang w:val="ru-RU" w:eastAsia="ru-RU"/>
             </w:rPr>
           </w:pPr>
-          <w:hyperlink w:anchor="_Toc111305691" w:history="1">
+          <w:hyperlink w:anchor="_Toc111387704" w:history="1">
             <w:r>
               <w:rPr>
                 <w:rStyle w:val="Hyperlink"/>
@@ -1447,7 +1599,7 @@
                 <w:noProof/>
                 <w:webHidden/>
               </w:rPr>
-              <w:instrText xml:space="preserve"> PAGEREF _Toc111305691 \h </w:instrText>
+              <w:instrText xml:space="preserve"> PAGEREF _Toc111387704 \h </w:instrText>
             </w:r>
             <w:r>
               <w:rPr>
@@ -1491,7 +1643,7 @@
               <w:lang w:val="ru-RU" w:eastAsia="ru-RU"/>
             </w:rPr>
           </w:pPr>
-          <w:hyperlink w:anchor="_Toc111305692" w:history="1">
+          <w:hyperlink w:anchor="_Toc111387705" w:history="1">
             <w:r>
               <w:rPr>
                 <w:rStyle w:val="Hyperlink"/>
@@ -1519,7 +1671,7 @@
                 <w:noProof/>
                 <w:webHidden/>
               </w:rPr>
-              <w:instrText xml:space="preserve"> PAGEREF _Toc111305692 \h </w:instrText>
+              <w:instrText xml:space="preserve"> PAGEREF _Toc111387705 \h </w:instrText>
             </w:r>
             <w:r>
               <w:rPr>
@@ -1563,7 +1715,7 @@
               <w:lang w:val="ru-RU" w:eastAsia="ru-RU"/>
             </w:rPr>
           </w:pPr>
-          <w:hyperlink w:anchor="_Toc111305693" w:history="1">
+          <w:hyperlink w:anchor="_Toc111387706" w:history="1">
             <w:r>
               <w:rPr>
                 <w:rStyle w:val="Hyperlink"/>
@@ -1599,7 +1751,7 @@
                 <w:noProof/>
                 <w:webHidden/>
               </w:rPr>
-              <w:instrText xml:space="preserve"> PAGEREF _Toc111305693 \h </w:instrText>
+              <w:instrText xml:space="preserve"> PAGEREF _Toc111387706 \h </w:instrText>
             </w:r>
             <w:r>
               <w:rPr>
@@ -1658,7 +1810,7 @@
           <w:lang w:val="en-GB"/>
         </w:rPr>
       </w:pPr>
-      <w:bookmarkStart w:id="5" w:name="_Toc111305689"/>
+      <w:bookmarkStart w:id="5" w:name="_Toc111387702"/>
       <w:r>
         <w:rPr>
           <w:lang w:val="ru-RU"/>
@@ -1932,7 +2084,7 @@
           <w:lang w:val="ru-RU"/>
         </w:rPr>
       </w:pPr>
-      <w:bookmarkStart w:id="6" w:name="_Toc111305690"/>
+      <w:bookmarkStart w:id="6" w:name="_Toc111387703"/>
       <w:r>
         <w:rPr>
           <w:lang w:val="ru-RU"/>
@@ -2393,7 +2545,7 @@
           <w:lang w:val="ru-RU"/>
         </w:rPr>
       </w:pPr>
-      <w:bookmarkStart w:id="7" w:name="_Toc111305691"/>
+      <w:bookmarkStart w:id="7" w:name="_Toc111387704"/>
       <w:r>
         <w:rPr>
           <w:lang w:val="ru-RU"/>
@@ -2483,7 +2635,6 @@
         </w:rPr>
         <w:t xml:space="preserve"> </w:t>
       </w:r>
-      <w:proofErr w:type="spellStart"/>
       <w:r>
         <w:rPr>
           <w:lang w:val="en-US"/>
@@ -2494,9 +2645,14 @@
         <w:rPr>
           <w:lang w:val="en-US"/>
         </w:rPr>
-        <w:t>RequestsForCurrentPeriod</w:t>
-      </w:r>
-      <w:proofErr w:type="spellEnd"/>
+        <w:t xml:space="preserve">RequestsForCurrentPeriod </w:t>
+      </w:r>
+      <w:r>
+        <w:rPr>
+          <w:lang w:val="ru-RU"/>
+        </w:rPr>
+        <w:t>интерфейса</w:t>
+      </w:r>
       <w:r>
         <w:rPr>
           <w:lang w:val="en-US"/>
@@ -2505,29 +2661,9 @@
       </w:r>
       <w:r>
         <w:rPr>
-          <w:lang w:val="ru-RU"/>
-        </w:rPr>
-        <w:t>интерфейса</w:t>
-      </w:r>
-      <w:r>
-        <w:rPr>
           <w:lang w:val="en-US"/>
         </w:rPr>
-        <w:t xml:space="preserve"> </w:t>
-      </w:r>
-      <w:proofErr w:type="spellStart"/>
-      <w:r>
-        <w:rPr>
-          <w:lang w:val="en-US"/>
-        </w:rPr>
-        <w:t>IRequestsGenerator</w:t>
-      </w:r>
-      <w:proofErr w:type="spellEnd"/>
-      <w:r>
-        <w:rPr>
-          <w:lang w:val="en-US"/>
-        </w:rPr>
-        <w:t xml:space="preserve"> </w:t>
+        <w:t xml:space="preserve">IRequestsGenerator </w:t>
       </w:r>
       <w:r>
         <w:rPr>
@@ -2560,14 +2696,12 @@
           <w:lang w:val="ru-RU"/>
         </w:rPr>
       </w:pPr>
-      <w:proofErr w:type="spellStart"/>
       <w:r>
         <w:rPr>
           <w:lang w:val="en-US"/>
         </w:rPr>
         <w:t>RequestsGenerator</w:t>
       </w:r>
-      <w:proofErr w:type="spellEnd"/>
       <w:r>
         <w:rPr>
           <w:lang w:val="ru-RU"/>
@@ -2660,14 +2794,12 @@
           <w:lang w:val="ru-RU"/>
         </w:rPr>
       </w:pPr>
-      <w:proofErr w:type="spellStart"/>
       <w:r>
         <w:rPr>
           <w:lang w:val="en-US"/>
         </w:rPr>
         <w:t>RequestsGenerator</w:t>
       </w:r>
-      <w:proofErr w:type="spellEnd"/>
       <w:r>
         <w:rPr>
           <w:lang w:val="ru-RU"/>
@@ -2746,7 +2878,7 @@
           <w:lang w:val="ru-RU"/>
         </w:rPr>
       </w:pPr>
-      <w:bookmarkStart w:id="8" w:name="_Toc111305692"/>
+      <w:bookmarkStart w:id="8" w:name="_Toc111387705"/>
       <w:r>
         <w:rPr>
           <w:lang w:val="ru-RU"/>
@@ -3337,7 +3469,6 @@
         </w:rPr>
         <w:t>"</w:t>
       </w:r>
-      <w:proofErr w:type="spellStart"/>
       <w:r>
         <w:rPr>
           <w:rFonts w:ascii="Courier New" w:hAnsi="Courier New" w:cs="Courier New"/>
@@ -3346,9 +3477,8 @@
           <w:szCs w:val="21"/>
           <w:lang w:val="en-US" w:eastAsia="ru-RU"/>
         </w:rPr>
-        <w:t>routeNumber</w:t>
-      </w:r>
-      <w:proofErr w:type="spellEnd"/>
+        <w:t>name</w:t>
+      </w:r>
       <w:r>
         <w:rPr>
           <w:rFonts w:ascii="Courier New" w:hAnsi="Courier New" w:cs="Courier New"/>
@@ -3446,7 +3576,27 @@
           <w:szCs w:val="21"/>
           <w:lang w:val="en-US" w:eastAsia="ru-RU"/>
         </w:rPr>
-        <w:t>"integer"</w:t>
+        <w:t>"</w:t>
+      </w:r>
+      <w:r>
+        <w:rPr>
+          <w:rFonts w:ascii="Courier New" w:hAnsi="Courier New" w:cs="Courier New"/>
+          <w:color w:val="A31515"/>
+          <w:sz w:val="21"/>
+          <w:szCs w:val="21"/>
+          <w:lang w:val="en-US" w:eastAsia="ru-RU"/>
+        </w:rPr>
+        <w:t>string</w:t>
+      </w:r>
+      <w:r>
+        <w:rPr>
+          <w:rFonts w:ascii="Courier New" w:hAnsi="Courier New" w:cs="Courier New"/>
+          <w:color w:val="A31515"/>
+          <w:sz w:val="21"/>
+          <w:szCs w:val="21"/>
+          <w:lang w:val="en-US" w:eastAsia="ru-RU"/>
+        </w:rPr>
+        <w:t>"</w:t>
       </w:r>
     </w:p>
     <w:p>
@@ -3554,29 +3704,7 @@
           <w:szCs w:val="21"/>
           <w:lang w:val="en-US" w:eastAsia="ru-RU"/>
         </w:rPr>
-        <w:t>"</w:t>
-      </w:r>
-      <w:proofErr w:type="spellStart"/>
-      <w:r>
-        <w:rPr>
-          <w:rFonts w:ascii="Courier New" w:hAnsi="Courier New" w:cs="Courier New"/>
-          <w:color w:val="FF0000"/>
-          <w:sz w:val="21"/>
-          <w:szCs w:val="21"/>
-          <w:lang w:val="en-US" w:eastAsia="ru-RU"/>
-        </w:rPr>
-        <w:t>dailyRequestsCount</w:t>
-      </w:r>
-      <w:proofErr w:type="spellEnd"/>
-      <w:r>
-        <w:rPr>
-          <w:rFonts w:ascii="Courier New" w:hAnsi="Courier New" w:cs="Courier New"/>
-          <w:color w:val="FF0000"/>
-          <w:sz w:val="21"/>
-          <w:szCs w:val="21"/>
-          <w:lang w:val="en-US" w:eastAsia="ru-RU"/>
-        </w:rPr>
-        <w:t>"</w:t>
+        <w:t>"dailyRequestsCount"</w:t>
       </w:r>
       <w:r>
         <w:rPr>
@@ -3773,29 +3901,7 @@
           <w:szCs w:val="21"/>
           <w:lang w:val="en-US" w:eastAsia="ru-RU"/>
         </w:rPr>
-        <w:t>"</w:t>
-      </w:r>
-      <w:proofErr w:type="spellStart"/>
-      <w:r>
-        <w:rPr>
-          <w:rFonts w:ascii="Courier New" w:hAnsi="Courier New" w:cs="Courier New"/>
-          <w:color w:val="FF0000"/>
-          <w:sz w:val="21"/>
-          <w:szCs w:val="21"/>
-          <w:lang w:val="en-US" w:eastAsia="ru-RU"/>
-        </w:rPr>
-        <w:t>timePeriods</w:t>
-      </w:r>
-      <w:proofErr w:type="spellEnd"/>
-      <w:r>
-        <w:rPr>
-          <w:rFonts w:ascii="Courier New" w:hAnsi="Courier New" w:cs="Courier New"/>
-          <w:color w:val="FF0000"/>
-          <w:sz w:val="21"/>
-          <w:szCs w:val="21"/>
-          <w:lang w:val="en-US" w:eastAsia="ru-RU"/>
-        </w:rPr>
-        <w:t>"</w:t>
+        <w:t>"timePeriods"</w:t>
       </w:r>
       <w:r>
         <w:rPr>
@@ -4623,29 +4729,7 @@
           <w:szCs w:val="21"/>
           <w:lang w:val="en-US" w:eastAsia="ru-RU"/>
         </w:rPr>
-        <w:t>"</w:t>
-      </w:r>
-      <w:proofErr w:type="spellStart"/>
-      <w:r>
-        <w:rPr>
-          <w:rFonts w:ascii="Courier New" w:hAnsi="Courier New" w:cs="Courier New"/>
-          <w:color w:val="FF0000"/>
-          <w:sz w:val="21"/>
-          <w:szCs w:val="21"/>
-          <w:lang w:val="en-US" w:eastAsia="ru-RU"/>
-        </w:rPr>
-        <w:t>requestsCountCoefficient</w:t>
-      </w:r>
-      <w:proofErr w:type="spellEnd"/>
-      <w:r>
-        <w:rPr>
-          <w:rFonts w:ascii="Courier New" w:hAnsi="Courier New" w:cs="Courier New"/>
-          <w:color w:val="FF0000"/>
-          <w:sz w:val="21"/>
-          <w:szCs w:val="21"/>
-          <w:lang w:val="en-US" w:eastAsia="ru-RU"/>
-        </w:rPr>
-        <w:t>"</w:t>
+        <w:t>"requestsCountCoefficient"</w:t>
       </w:r>
       <w:r>
         <w:rPr>
@@ -5118,29 +5202,7 @@
           <w:szCs w:val="21"/>
           <w:lang w:val="en-US" w:eastAsia="ru-RU"/>
         </w:rPr>
-        <w:t>"</w:t>
-      </w:r>
-      <w:proofErr w:type="spellStart"/>
-      <w:r>
-        <w:rPr>
-          <w:rFonts w:ascii="Courier New" w:hAnsi="Courier New" w:cs="Courier New"/>
-          <w:color w:val="A31515"/>
-          <w:sz w:val="21"/>
-          <w:szCs w:val="21"/>
-          <w:lang w:val="en-US" w:eastAsia="ru-RU"/>
-        </w:rPr>
-        <w:t>requestsCountCoefficient</w:t>
-      </w:r>
-      <w:proofErr w:type="spellEnd"/>
-      <w:r>
-        <w:rPr>
-          <w:rFonts w:ascii="Courier New" w:hAnsi="Courier New" w:cs="Courier New"/>
-          <w:color w:val="A31515"/>
-          <w:sz w:val="21"/>
-          <w:szCs w:val="21"/>
-          <w:lang w:val="en-US" w:eastAsia="ru-RU"/>
-        </w:rPr>
-        <w:t>"</w:t>
+        <w:t>"requestsCountCoefficient"</w:t>
       </w:r>
     </w:p>
     <w:p>
@@ -5516,7 +5578,6 @@
         </w:rPr>
         <w:t>"</w:t>
       </w:r>
-      <w:proofErr w:type="spellStart"/>
       <w:r>
         <w:rPr>
           <w:rFonts w:ascii="Courier New" w:hAnsi="Courier New" w:cs="Courier New"/>
@@ -5525,9 +5586,8 @@
           <w:szCs w:val="21"/>
           <w:lang w:val="en-US" w:eastAsia="ru-RU"/>
         </w:rPr>
-        <w:t>routeNumber</w:t>
-      </w:r>
-      <w:proofErr w:type="spellEnd"/>
+        <w:t>name</w:t>
+      </w:r>
       <w:r>
         <w:rPr>
           <w:rFonts w:ascii="Courier New" w:hAnsi="Courier New" w:cs="Courier New"/>
@@ -5605,29 +5665,7 @@
           <w:szCs w:val="21"/>
           <w:lang w:val="en-US" w:eastAsia="ru-RU"/>
         </w:rPr>
-        <w:t>"</w:t>
-      </w:r>
-      <w:proofErr w:type="spellStart"/>
-      <w:r>
-        <w:rPr>
-          <w:rFonts w:ascii="Courier New" w:hAnsi="Courier New" w:cs="Courier New"/>
-          <w:color w:val="A31515"/>
-          <w:sz w:val="21"/>
-          <w:szCs w:val="21"/>
-          <w:lang w:val="en-US" w:eastAsia="ru-RU"/>
-        </w:rPr>
-        <w:t>dailyRequestsCount</w:t>
-      </w:r>
-      <w:proofErr w:type="spellEnd"/>
-      <w:r>
-        <w:rPr>
-          <w:rFonts w:ascii="Courier New" w:hAnsi="Courier New" w:cs="Courier New"/>
-          <w:color w:val="A31515"/>
-          <w:sz w:val="21"/>
-          <w:szCs w:val="21"/>
-          <w:lang w:val="en-US" w:eastAsia="ru-RU"/>
-        </w:rPr>
-        <w:t>"</w:t>
+        <w:t>"dailyRequestsCount"</w:t>
       </w:r>
       <w:r>
         <w:rPr>
@@ -5924,7 +5962,7 @@
           <w:lang w:val="en-US"/>
         </w:rPr>
       </w:pPr>
-      <w:bookmarkStart w:id="9" w:name="_Toc111305693"/>
+      <w:bookmarkStart w:id="9" w:name="_Toc111387706"/>
       <w:r>
         <w:rPr>
           <w:lang w:val="ru-RU"/>
@@ -5952,13 +5990,15 @@
         <w:rPr>
           <w:b/>
           <w:bCs/>
+          <w:noProof/>
           <w:lang w:val="en-US"/>
         </w:rPr>
+        <w:lastRenderedPageBreak/>
         <w:drawing>
-          <wp:inline distT="0" distB="0" distL="0" distR="0" wp14:anchorId="71B34B46" wp14:editId="221A4D89">
-            <wp:extent cx="5252854" cy="8348870"/>
+          <wp:inline distT="0" distB="0" distL="0" distR="0" wp14:anchorId="3AFB220D" wp14:editId="5255E0A6">
+            <wp:extent cx="4300537" cy="8905461"/>
             <wp:effectExtent l="0" t="0" r="5080" b="0"/>
-            <wp:docPr id="1" name="Picture 1" descr="Diagram&#10;&#10;Description automatically generated"/>
+            <wp:docPr id="3" name="Picture 3" descr="A picture containing text, indoor&#10;&#10;Description automatically generated"/>
             <wp:cNvGraphicFramePr>
               <a:graphicFrameLocks xmlns:a="http://schemas.openxmlformats.org/drawingml/2006/main" noChangeAspect="1"/>
             </wp:cNvGraphicFramePr>
@@ -5966,7 +6006,7 @@
               <a:graphicData uri="http://schemas.openxmlformats.org/drawingml/2006/picture">
                 <pic:pic xmlns:pic="http://schemas.openxmlformats.org/drawingml/2006/picture">
                   <pic:nvPicPr>
-                    <pic:cNvPr id="1" name="Picture 1" descr="Diagram&#10;&#10;Description automatically generated"/>
+                    <pic:cNvPr id="3" name="Picture 3" descr="A picture containing text, indoor&#10;&#10;Description automatically generated"/>
                     <pic:cNvPicPr/>
                   </pic:nvPicPr>
                   <pic:blipFill>
@@ -5978,7 +6018,7 @@
                   <pic:spPr>
                     <a:xfrm>
                       <a:off x="0" y="0"/>
-                      <a:ext cx="5263405" cy="8365639"/>
+                      <a:ext cx="4306917" cy="8918674"/>
                     </a:xfrm>
                     <a:prstGeom prst="rect">
                       <a:avLst/>

</xml_diff>